<commit_message>
Updating readme and word doc
</commit_message>
<xml_diff>
--- a/Padanilam_Assignment3Part2.docx
+++ b/Padanilam_Assignment3Part2.docx
@@ -66,8 +66,108 @@
       <w:r>
         <w:t xml:space="preserve"> </w:t>
       </w:r>
-      <w:r>
-        <w:t>http://abpadan.pythonanywhere.com</w:t>
+      <w:hyperlink r:id="rId8" w:history="1">
+        <w:r>
+          <w:rPr>
+            <w:rStyle w:val="Hyperlink"/>
+          </w:rPr>
+          <w:t>http://abpadan.pythonanywhere.com</w:t>
+        </w:r>
+      </w:hyperlink>
+    </w:p>
+    <w:p>
+      <w:pPr>
+        <w:tabs>
+          <w:tab w:val="left" w:pos="1933"/>
+        </w:tabs>
+      </w:pPr>
+    </w:p>
+    <w:p>
+      <w:pPr>
+        <w:tabs>
+          <w:tab w:val="left" w:pos="1933"/>
+        </w:tabs>
+      </w:pPr>
+      <w:r>
+        <w:t>Other users</w:t>
+      </w:r>
+      <w:r>
+        <w:t xml:space="preserve"> are defined here:</w:t>
+      </w:r>
+    </w:p>
+    <w:p>
+      <w:pPr>
+        <w:tabs>
+          <w:tab w:val="left" w:pos="1933"/>
+        </w:tabs>
+      </w:pPr>
+    </w:p>
+    <w:p>
+      <w:pPr>
+        <w:tabs>
+          <w:tab w:val="left" w:pos="1933"/>
+        </w:tabs>
+      </w:pPr>
+      <w:r>
+        <w:t xml:space="preserve">Username: </w:t>
+      </w:r>
+      <w:r>
+        <w:t>bob</w:t>
+      </w:r>
+      <w:r>
+        <w:br/>
+        <w:t xml:space="preserve">Password: </w:t>
+      </w:r>
+      <w:r>
+        <w:t>Password1@</w:t>
+      </w:r>
+    </w:p>
+    <w:p>
+      <w:pPr>
+        <w:tabs>
+          <w:tab w:val="left" w:pos="1933"/>
+        </w:tabs>
+      </w:pPr>
+    </w:p>
+    <w:p>
+      <w:pPr>
+        <w:tabs>
+          <w:tab w:val="left" w:pos="1933"/>
+        </w:tabs>
+      </w:pPr>
+      <w:r>
+        <w:t xml:space="preserve">Username: </w:t>
+      </w:r>
+      <w:r>
+        <w:t>albert</w:t>
+      </w:r>
+      <w:r>
+        <w:br/>
+        <w:t>Password: Password1@</w:t>
+      </w:r>
+    </w:p>
+    <w:p>
+      <w:pPr>
+        <w:tabs>
+          <w:tab w:val="left" w:pos="1933"/>
+        </w:tabs>
+      </w:pPr>
+    </w:p>
+    <w:p>
+      <w:pPr>
+        <w:tabs>
+          <w:tab w:val="left" w:pos="1933"/>
+        </w:tabs>
+      </w:pPr>
+      <w:r>
+        <w:t xml:space="preserve">Username: </w:t>
+      </w:r>
+      <w:r>
+        <w:t>jim</w:t>
+      </w:r>
+      <w:r>
+        <w:br/>
+        <w:t>Password: Password1@</w:t>
       </w:r>
     </w:p>
     <w:p>
@@ -281,7 +381,7 @@
                     <pic:cNvPicPr/>
                   </pic:nvPicPr>
                   <pic:blipFill>
-                    <a:blip r:embed="rId8" cstate="print">
+                    <a:blip r:embed="rId9" cstate="print">
                       <a:extLst>
                         <a:ext uri="{28A0092B-C50C-407E-A947-70E740481C1C}">
                           <a14:useLocalDpi xmlns:a14="http://schemas.microsoft.com/office/drawing/2010/main" val="0"/>
@@ -359,7 +459,7 @@
                     <pic:cNvPicPr/>
                   </pic:nvPicPr>
                   <pic:blipFill>
-                    <a:blip r:embed="rId9" cstate="print">
+                    <a:blip r:embed="rId10" cstate="print">
                       <a:extLst>
                         <a:ext uri="{28A0092B-C50C-407E-A947-70E740481C1C}">
                           <a14:useLocalDpi xmlns:a14="http://schemas.microsoft.com/office/drawing/2010/main" val="0"/>
@@ -440,7 +540,7 @@
                     <pic:cNvPicPr/>
                   </pic:nvPicPr>
                   <pic:blipFill>
-                    <a:blip r:embed="rId10" cstate="print">
+                    <a:blip r:embed="rId11" cstate="print">
                       <a:extLst>
                         <a:ext uri="{28A0092B-C50C-407E-A947-70E740481C1C}">
                           <a14:useLocalDpi xmlns:a14="http://schemas.microsoft.com/office/drawing/2010/main" val="0"/>
@@ -556,7 +656,7 @@
                     <pic:cNvPicPr/>
                   </pic:nvPicPr>
                   <pic:blipFill>
-                    <a:blip r:embed="rId11" cstate="print">
+                    <a:blip r:embed="rId12" cstate="print">
                       <a:extLst>
                         <a:ext uri="{28A0092B-C50C-407E-A947-70E740481C1C}">
                           <a14:useLocalDpi xmlns:a14="http://schemas.microsoft.com/office/drawing/2010/main" val="0"/>
@@ -651,7 +751,7 @@
                     <pic:cNvPicPr/>
                   </pic:nvPicPr>
                   <pic:blipFill>
-                    <a:blip r:embed="rId8" cstate="print">
+                    <a:blip r:embed="rId9" cstate="print">
                       <a:extLst>
                         <a:ext uri="{28A0092B-C50C-407E-A947-70E740481C1C}">
                           <a14:useLocalDpi xmlns:a14="http://schemas.microsoft.com/office/drawing/2010/main" val="0"/>
@@ -737,7 +837,7 @@
                     <pic:cNvPicPr/>
                   </pic:nvPicPr>
                   <pic:blipFill>
-                    <a:blip r:embed="rId12" cstate="print">
+                    <a:blip r:embed="rId13" cstate="print">
                       <a:extLst>
                         <a:ext uri="{28A0092B-C50C-407E-A947-70E740481C1C}">
                           <a14:useLocalDpi xmlns:a14="http://schemas.microsoft.com/office/drawing/2010/main" val="0"/>
@@ -798,7 +898,7 @@
                     <pic:cNvPicPr/>
                   </pic:nvPicPr>
                   <pic:blipFill>
-                    <a:blip r:embed="rId13" cstate="print">
+                    <a:blip r:embed="rId14" cstate="print">
                       <a:extLst>
                         <a:ext uri="{28A0092B-C50C-407E-A947-70E740481C1C}">
                           <a14:useLocalDpi xmlns:a14="http://schemas.microsoft.com/office/drawing/2010/main" val="0"/>
@@ -890,7 +990,7 @@
                     <pic:cNvPicPr/>
                   </pic:nvPicPr>
                   <pic:blipFill>
-                    <a:blip r:embed="rId14" cstate="print">
+                    <a:blip r:embed="rId15" cstate="print">
                       <a:extLst>
                         <a:ext uri="{28A0092B-C50C-407E-A947-70E740481C1C}">
                           <a14:useLocalDpi xmlns:a14="http://schemas.microsoft.com/office/drawing/2010/main" val="0"/>
@@ -1007,7 +1107,7 @@
                     <pic:cNvPicPr/>
                   </pic:nvPicPr>
                   <pic:blipFill>
-                    <a:blip r:embed="rId15" cstate="print">
+                    <a:blip r:embed="rId16" cstate="print">
                       <a:extLst>
                         <a:ext uri="{28A0092B-C50C-407E-A947-70E740481C1C}">
                           <a14:useLocalDpi xmlns:a14="http://schemas.microsoft.com/office/drawing/2010/main" val="0"/>

</xml_diff>

<commit_message>
Updates to part 2 word doc
</commit_message>
<xml_diff>
--- a/Padanilam_Assignment3Part2.docx
+++ b/Padanilam_Assignment3Part2.docx
@@ -136,10 +136,7 @@
         </w:tabs>
       </w:pPr>
       <w:r>
-        <w:t xml:space="preserve">Username: </w:t>
-      </w:r>
-      <w:r>
-        <w:t>albert</w:t>
+        <w:t>Username: albert</w:t>
       </w:r>
       <w:r>
         <w:br/>
@@ -160,10 +157,7 @@
         </w:tabs>
       </w:pPr>
       <w:r>
-        <w:t xml:space="preserve">Username: </w:t>
-      </w:r>
-      <w:r>
-        <w:t>jim</w:t>
+        <w:t>Username: jim</w:t>
       </w:r>
       <w:r>
         <w:br/>
@@ -345,6 +339,15 @@
       </w:pPr>
       <w:r>
         <w:t>Tool listing:</w:t>
+      </w:r>
+      <w:r>
+        <w:t xml:space="preserve"> (The purpose of this screen is to view tools</w:t>
+      </w:r>
+      <w:r>
+        <w:t>.</w:t>
+      </w:r>
+      <w:r>
+        <w:t>)</w:t>
       </w:r>
     </w:p>
     <w:p>
@@ -419,7 +422,28 @@
     </w:p>
     <w:p>
       <w:r>
-        <w:t>User listing (designed to allow requestors to contact tool owners):</w:t>
+        <w:t>User listin</w:t>
+      </w:r>
+      <w:r>
+        <w:t>g</w:t>
+      </w:r>
+      <w:r>
+        <w:t>:</w:t>
+      </w:r>
+      <w:r>
+        <w:t xml:space="preserve"> (The purpose of this screen is </w:t>
+      </w:r>
+      <w:r>
+        <w:t>to allow requestors to contact tool owners</w:t>
+      </w:r>
+      <w:r>
+        <w:t xml:space="preserve"> individually if he or she desires</w:t>
+      </w:r>
+      <w:r>
+        <w:t>.</w:t>
+      </w:r>
+      <w:r>
+        <w:t>)</w:t>
       </w:r>
     </w:p>
     <w:p>
@@ -505,25 +529,54 @@
         </w:rPr>
         <w:t>:</w:t>
       </w:r>
-    </w:p>
-    <w:p>
-      <w:pPr>
-        <w:rPr>
-          <w:noProof/>
-        </w:rPr>
-      </w:pPr>
-    </w:p>
-    <w:p>
-      <w:pPr>
-        <w:rPr>
-          <w:noProof/>
-        </w:rPr>
-      </w:pPr>
-      <w:r>
-        <w:rPr>
-          <w:noProof/>
-        </w:rPr>
-        <w:lastRenderedPageBreak/>
+      <w:r>
+        <w:rPr>
+          <w:noProof/>
+        </w:rPr>
+        <w:t xml:space="preserve"> (The purpose of this scree</w:t>
+      </w:r>
+      <w:r>
+        <w:rPr>
+          <w:noProof/>
+        </w:rPr>
+        <w:t>n</w:t>
+      </w:r>
+      <w:r>
+        <w:rPr>
+          <w:noProof/>
+        </w:rPr>
+        <w:t xml:space="preserve"> is to have a page to navigate to when a user signs in</w:t>
+      </w:r>
+      <w:r>
+        <w:rPr>
+          <w:noProof/>
+        </w:rPr>
+        <w:t>.</w:t>
+      </w:r>
+      <w:r>
+        <w:rPr>
+          <w:noProof/>
+        </w:rPr>
+        <w:t>)</w:t>
+      </w:r>
+    </w:p>
+    <w:p>
+      <w:pPr>
+        <w:rPr>
+          <w:noProof/>
+        </w:rPr>
+      </w:pPr>
+    </w:p>
+    <w:p>
+      <w:pPr>
+        <w:rPr>
+          <w:noProof/>
+        </w:rPr>
+      </w:pPr>
+      <w:r>
+        <w:rPr>
+          <w:noProof/>
+        </w:rPr>
         <w:drawing>
           <wp:inline distT="0" distB="0" distL="0" distR="0" wp14:anchorId="4FDDA140" wp14:editId="06F57EE6">
             <wp:extent cx="5943600" cy="3641725"/>
@@ -622,6 +675,24 @@
         </w:rPr>
         <w:t xml:space="preserve"> and requested being ‘False’</w:t>
       </w:r>
+      <w:r>
+        <w:rPr>
+          <w:noProof/>
+        </w:rPr>
+        <w:t>: (The purpose of this screen is to showcase the different link options available when signed in</w:t>
+      </w:r>
+      <w:r>
+        <w:rPr>
+          <w:noProof/>
+        </w:rPr>
+        <w:t>. In this case, requesting a tool is essential.</w:t>
+      </w:r>
+      <w:r>
+        <w:rPr>
+          <w:noProof/>
+        </w:rPr>
+        <w:t>)</w:t>
+      </w:r>
     </w:p>
     <w:p>
       <w:pPr>
@@ -714,8 +785,49 @@
         <w:rPr>
           <w:noProof/>
         </w:rPr>
-        <w:lastRenderedPageBreak/>
         <w:t>Edit/Delete item for the tool owner (being the user logged in):</w:t>
+      </w:r>
+      <w:r>
+        <w:rPr>
+          <w:noProof/>
+        </w:rPr>
+        <w:t xml:space="preserve"> </w:t>
+      </w:r>
+      <w:r>
+        <w:rPr>
+          <w:noProof/>
+        </w:rPr>
+        <w:t>(The purpose of this screen</w:t>
+      </w:r>
+      <w:r>
+        <w:rPr>
+          <w:noProof/>
+        </w:rPr>
+        <w:t xml:space="preserve"> </w:t>
+      </w:r>
+      <w:r>
+        <w:rPr>
+          <w:noProof/>
+        </w:rPr>
+        <w:t>is to showcase the different link options available when signed in</w:t>
+      </w:r>
+      <w:r>
+        <w:rPr>
+          <w:noProof/>
+        </w:rPr>
+        <w:t>. In this case, edit/delete is essential</w:t>
+      </w:r>
+      <w:r>
+        <w:rPr>
+          <w:noProof/>
+        </w:rPr>
+        <w:t>.</w:t>
+      </w:r>
+      <w:r>
+        <w:rPr>
+          <w:noProof/>
+        </w:rPr>
+        <w:t>)</w:t>
       </w:r>
     </w:p>
     <w:p>
@@ -803,24 +915,31 @@
         </w:rPr>
         <w:t xml:space="preserve"> requesting tool and owner of tool:</w:t>
       </w:r>
-    </w:p>
-    <w:p>
-      <w:pPr>
-        <w:rPr>
-          <w:noProof/>
-        </w:rPr>
-      </w:pPr>
-    </w:p>
-    <w:p>
-      <w:pPr>
-        <w:rPr>
-          <w:noProof/>
-        </w:rPr>
-      </w:pPr>
-      <w:r>
-        <w:rPr>
-          <w:noProof/>
-        </w:rPr>
+      <w:r>
+        <w:rPr>
+          <w:noProof/>
+        </w:rPr>
+        <w:t xml:space="preserve"> (This screenshot showcases that an email is sent to the user/requestor to indiciate that a user is requesting an item.)</w:t>
+      </w:r>
+    </w:p>
+    <w:p>
+      <w:pPr>
+        <w:rPr>
+          <w:noProof/>
+        </w:rPr>
+      </w:pPr>
+    </w:p>
+    <w:p>
+      <w:pPr>
+        <w:rPr>
+          <w:noProof/>
+        </w:rPr>
+      </w:pPr>
+      <w:r>
+        <w:rPr>
+          <w:noProof/>
+        </w:rPr>
+        <w:lastRenderedPageBreak/>
         <w:drawing>
           <wp:inline distT="0" distB="0" distL="0" distR="0" wp14:anchorId="295F8930" wp14:editId="5E6293E4">
             <wp:extent cx="5943600" cy="3058795"/>
@@ -881,7 +1000,6 @@
         <w:rPr>
           <w:noProof/>
         </w:rPr>
-        <w:lastRenderedPageBreak/>
         <w:drawing>
           <wp:inline distT="0" distB="0" distL="0" distR="0" wp14:anchorId="090D3DD5" wp14:editId="7F5B187B">
             <wp:extent cx="5943600" cy="3278505"/>
@@ -956,24 +1074,49 @@
         </w:rPr>
         <w:t>when logged in indicating that a user is requesting a tool:</w:t>
       </w:r>
-    </w:p>
-    <w:p>
-      <w:pPr>
-        <w:rPr>
-          <w:noProof/>
-        </w:rPr>
-      </w:pPr>
-    </w:p>
-    <w:p>
-      <w:pPr>
-        <w:rPr>
-          <w:noProof/>
-        </w:rPr>
-      </w:pPr>
-      <w:r>
-        <w:rPr>
-          <w:noProof/>
-        </w:rPr>
+      <w:r>
+        <w:rPr>
+          <w:noProof/>
+        </w:rPr>
+        <w:t xml:space="preserve"> (The purpose of this screen</w:t>
+      </w:r>
+      <w:r>
+        <w:rPr>
+          <w:noProof/>
+        </w:rPr>
+        <w:t xml:space="preserve">shot is showcase the </w:t>
+      </w:r>
+      <w:r>
+        <w:rPr>
+          <w:noProof/>
+        </w:rPr>
+        <w:t>alert presented after a tool is requested</w:t>
+      </w:r>
+      <w:r>
+        <w:rPr>
+          <w:noProof/>
+        </w:rPr>
+        <w:t>.)</w:t>
+      </w:r>
+    </w:p>
+    <w:p>
+      <w:pPr>
+        <w:rPr>
+          <w:noProof/>
+        </w:rPr>
+      </w:pPr>
+    </w:p>
+    <w:p>
+      <w:pPr>
+        <w:rPr>
+          <w:noProof/>
+        </w:rPr>
+      </w:pPr>
+      <w:r>
+        <w:rPr>
+          <w:noProof/>
+        </w:rPr>
+        <w:lastRenderedPageBreak/>
         <w:drawing>
           <wp:inline distT="0" distB="0" distL="0" distR="0" wp14:anchorId="74E73AE0" wp14:editId="73C26D71">
             <wp:extent cx="5943600" cy="1438910"/>
@@ -1079,18 +1222,23 @@
         </w:rPr>
         <w:t>:</w:t>
       </w:r>
-    </w:p>
-    <w:p>
-      <w:pPr>
-        <w:rPr>
-          <w:noProof/>
-        </w:rPr>
-      </w:pPr>
-      <w:r>
-        <w:rPr>
-          <w:noProof/>
-        </w:rPr>
-        <w:lastRenderedPageBreak/>
+      <w:r>
+        <w:rPr>
+          <w:noProof/>
+        </w:rPr>
+        <w:t xml:space="preserve"> (The purpose of this screenshot is to show what is necessary to do dismiss the alert).</w:t>
+      </w:r>
+    </w:p>
+    <w:p>
+      <w:pPr>
+        <w:rPr>
+          <w:noProof/>
+        </w:rPr>
+      </w:pPr>
+      <w:r>
+        <w:rPr>
+          <w:noProof/>
+        </w:rPr>
         <w:drawing>
           <wp:inline distT="0" distB="0" distL="0" distR="0" wp14:anchorId="7B53959D" wp14:editId="54BF0501">
             <wp:extent cx="5943600" cy="3861435"/>

</xml_diff>